<commit_message>
Report update: first draft
To-do: review by team members
</commit_message>
<xml_diff>
--- a/Report/EECE 284 report.docx
+++ b/Report/EECE 284 report.docx
@@ -3464,9 +3464,7 @@
       <w:r>
         <w:t>LCD shield</w:t>
       </w:r>
-      <w:bookmarkStart w:id="8" w:name="_GoBack"/>
       <w:bookmarkEnd w:id="7"/>
-      <w:bookmarkEnd w:id="8"/>
     </w:p>
     <w:p>
       <w:r>
@@ -3669,14 +3667,14 @@
       <w:pPr>
         <w:pStyle w:val="Heading2"/>
       </w:pPr>
-      <w:bookmarkStart w:id="9" w:name="_Toc384572376"/>
+      <w:bookmarkStart w:id="8" w:name="_Toc384572376"/>
       <w:r>
         <w:t>1.3—</w:t>
       </w:r>
       <w:r>
         <w:t>Software</w:t>
       </w:r>
-      <w:bookmarkEnd w:id="9"/>
+      <w:bookmarkEnd w:id="8"/>
     </w:p>
     <w:p>
       <w:r>
@@ -3687,16 +3685,16 @@
         <mc:AlternateContent>
           <mc:Choice Requires="wpg">
             <w:drawing>
-              <wp:anchor distT="0" distB="0" distL="114300" distR="114300" simplePos="0" relativeHeight="251678720" behindDoc="0" locked="0" layoutInCell="1" allowOverlap="1">
+              <wp:anchor distT="0" distB="0" distL="114300" distR="114300" simplePos="0" relativeHeight="251678720" behindDoc="0" locked="0" layoutInCell="1" allowOverlap="1" wp14:anchorId="53559DF7" wp14:editId="1699E54C">
                 <wp:simplePos x="0" y="0"/>
                 <wp:positionH relativeFrom="column">
-                  <wp:posOffset>1188720</wp:posOffset>
+                  <wp:posOffset>2209800</wp:posOffset>
                 </wp:positionH>
                 <wp:positionV relativeFrom="paragraph">
-                  <wp:posOffset>265430</wp:posOffset>
+                  <wp:posOffset>85090</wp:posOffset>
                 </wp:positionV>
-                <wp:extent cx="4777740" cy="3177540"/>
-                <wp:effectExtent l="0" t="0" r="3810" b="3810"/>
+                <wp:extent cx="3848100" cy="2697480"/>
+                <wp:effectExtent l="0" t="0" r="0" b="7620"/>
                 <wp:wrapSquare wrapText="bothSides"/>
                 <wp:docPr id="16" name="Group 16"/>
                 <wp:cNvGraphicFramePr/>
@@ -3707,7 +3705,7 @@
                       <wpg:grpSpPr>
                         <a:xfrm>
                           <a:off x="0" y="0"/>
-                          <a:ext cx="4777740" cy="3177540"/>
+                          <a:ext cx="3848100" cy="2697480"/>
                           <a:chOff x="0" y="0"/>
                           <a:chExt cx="4777740" cy="3177540"/>
                         </a:xfrm>
@@ -3801,7 +3799,7 @@
                           <a:prstTxWarp prst="textNoShape">
                             <a:avLst/>
                           </a:prstTxWarp>
-                          <a:spAutoFit/>
+                          <a:noAutofit/>
                         </wps:bodyPr>
                       </wps:wsp>
                     </wpg:wgp>
@@ -3818,13 +3816,13 @@
           </mc:Choice>
           <mc:Fallback>
             <w:pict>
-              <v:group id="Group 16" o:spid="_x0000_s1044" style="position:absolute;margin-left:93.6pt;margin-top:20.9pt;width:376.2pt;height:250.2pt;z-index:251678720;mso-width-relative:margin;mso-height-relative:margin" coordsize="47777,31775" o:gfxdata="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">
+              <v:group id="Group 16" o:spid="_x0000_s1044" style="position:absolute;margin-left:174pt;margin-top:6.7pt;width:303pt;height:212.4pt;z-index:251678720;mso-width-relative:margin;mso-height-relative:margin" coordsize="47777,31775" o:gfxdata="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">
                 <v:shape id="Picture 14" o:spid="_x0000_s1045" type="#_x0000_t75" style="position:absolute;width:47777;height:28575;visibility:visible;mso-wrap-style:square" o:gfxdata="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">
                   <v:imagedata r:id="rId20" o:title=""/>
                   <v:path arrowok="t"/>
                 </v:shape>
-                <v:shape id="Text Box 15" o:spid="_x0000_s1046" type="#_x0000_t202" style="position:absolute;top:29108;width:47777;height:2667;visibility:visible;mso-wrap-style:square;v-text-anchor:top" o:gfxdata="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" stroked="f">
-                  <v:textbox style="mso-fit-shape-to-text:t" inset="0,0,0,0">
+                <v:shape id="Text Box 15" o:spid="_x0000_s1046" type="#_x0000_t202" style="position:absolute;top:29108;width:47777;height:2667;visibility:visible;mso-wrap-style:square;v-text-anchor:top" o:gfxdata="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" stroked="f">
+                  <v:textbox inset="0,0,0,0">
                     <w:txbxContent>
                       <w:p>
                         <w:pPr>
@@ -3867,6 +3865,215 @@
             </w:pict>
           </mc:Fallback>
         </mc:AlternateContent>
+      </w:r>
+      <w:r>
+        <w:t xml:space="preserve">The robot's behaviour was coded as a loop with a simple state-space. In any distinct loop, the robot was in one of four states: Menu, </w:t>
+      </w:r>
+      <w:proofErr w:type="spellStart"/>
+      <w:r>
+        <w:t>MoveStraight</w:t>
+      </w:r>
+      <w:proofErr w:type="spellEnd"/>
+      <w:r>
+        <w:t xml:space="preserve">, </w:t>
+      </w:r>
+      <w:proofErr w:type="spellStart"/>
+      <w:r>
+        <w:t>TurnRight</w:t>
+      </w:r>
+      <w:proofErr w:type="spellEnd"/>
+      <w:r>
+        <w:t xml:space="preserve">, and </w:t>
+      </w:r>
+      <w:proofErr w:type="spellStart"/>
+      <w:r>
+        <w:t>TurnLeft</w:t>
+      </w:r>
+      <w:proofErr w:type="spellEnd"/>
+      <w:r>
+        <w:t xml:space="preserve">. From the </w:t>
+      </w:r>
+      <w:proofErr w:type="spellStart"/>
+      <w:r>
+        <w:t>MoveStraight</w:t>
+      </w:r>
+      <w:proofErr w:type="spellEnd"/>
+      <w:r>
+        <w:t xml:space="preserve"> state, the Menu state was entered if the menu-entry button was pressed; likewise the Menu state could be exited to the </w:t>
+      </w:r>
+      <w:proofErr w:type="spellStart"/>
+      <w:r>
+        <w:t>MoveStraight</w:t>
+      </w:r>
+      <w:proofErr w:type="spellEnd"/>
+      <w:r>
+        <w:t xml:space="preserve"> state if the menu-exit button was pressed. The Menu state allowed the programming of various calibration values used by the robot: constants for the PID control, triggers and cut-offs, speeds, etc. The </w:t>
+      </w:r>
+      <w:proofErr w:type="spellStart"/>
+      <w:r>
+        <w:t>MoveStraight</w:t>
+      </w:r>
+      <w:proofErr w:type="spellEnd"/>
+      <w:r>
+        <w:t xml:space="preserve"> state was the main running state of the robot. Every loop in this state the sensors were read and fed to the PID control, which in turn controlled the PWM signals sent to the motors. The </w:t>
+      </w:r>
+      <w:proofErr w:type="spellStart"/>
+      <w:r>
+        <w:t>MoveStraight</w:t>
+      </w:r>
+      <w:proofErr w:type="spellEnd"/>
+      <w:r>
+        <w:t xml:space="preserve"> state also kept track of lap timing and intersection/signal counting. After encountering 2 or 3 closely-spaced intersections (which indicates an upcoming left or right turn), the intersection-handling block would change a flag on so that on the next intersection detection the robot would switch to the </w:t>
+      </w:r>
+      <w:proofErr w:type="spellStart"/>
+      <w:r>
+        <w:t>TurnLeft</w:t>
+      </w:r>
+      <w:proofErr w:type="spellEnd"/>
+      <w:r>
+        <w:t xml:space="preserve"> or </w:t>
+      </w:r>
+      <w:proofErr w:type="spellStart"/>
+      <w:r>
+        <w:t>TurnRight</w:t>
+      </w:r>
+      <w:proofErr w:type="spellEnd"/>
+      <w:r>
+        <w:t xml:space="preserve"> state. After executing either of the Turn states, the robot would return to </w:t>
+      </w:r>
+      <w:proofErr w:type="spellStart"/>
+      <w:r>
+        <w:t>MoveStraight</w:t>
+      </w:r>
+      <w:proofErr w:type="spellEnd"/>
+      <w:r>
+        <w:t>, with the upcoming turn flag turned back off.</w:t>
+      </w:r>
+      <w:r>
+        <w:br/>
+      </w:r>
+      <w:r>
+        <w:br/>
+      </w:r>
+      <w:r>
+        <w:rPr>
+          <w:rStyle w:val="Heading3Char"/>
+        </w:rPr>
+        <w:t>1.3.1—PID control</w:t>
+      </w:r>
+      <w:r>
+        <w:br/>
+        <w:t xml:space="preserve">A PID (proportional, integral and derivative gain) control system was implemented to control the motion </w:t>
+      </w:r>
+      <w:r>
+        <w:lastRenderedPageBreak/>
+        <w:t>of the robot due to its simplicity. The difference between the two main inductors was used as the input error on which the PID gains were applied. To keep the speed of the robot high, the motor control was 'subtractive': both motors were run at the set maximum speed, with the PID algorithm's output subtracted from one of the motor's speeds instead of added. The sign of the output determined which motor was slowed to effect the correction.</w:t>
+      </w:r>
+      <w:r>
+        <w:br/>
+        <w:t>We found that derivative gain had little to no effect on the robot's performance, likely because of the low speeds used. Higher integral gains prevented the robot from 'falling off' while turning tight corners and prevented any steady-state errors on straight sections of the track. The running integral 'sum' of past errors was capped and also reset whenever the robot turned at an intersection.</w:t>
+      </w:r>
+      <w:r>
+        <w:br/>
+      </w:r>
+      <w:r>
+        <w:br/>
+      </w:r>
+      <w:r>
+        <w:rPr>
+          <w:rStyle w:val="Heading3Char"/>
+        </w:rPr>
+        <w:t>1.3.2—Signals and intersections</w:t>
+      </w:r>
+      <w:r>
+        <w:br/>
+      </w:r>
+      <w:proofErr w:type="gramStart"/>
+      <w:r>
+        <w:t>The</w:t>
+      </w:r>
+      <w:proofErr w:type="gramEnd"/>
+      <w:r>
+        <w:t xml:space="preserve"> value of the center, intersection, inductor is read every loop while the robot is in the </w:t>
+      </w:r>
+      <w:proofErr w:type="spellStart"/>
+      <w:r>
+        <w:t>moveStraight</w:t>
+      </w:r>
+      <w:proofErr w:type="spellEnd"/>
+      <w:r>
+        <w:t xml:space="preserve"> state. The analog value read by the sensor circuit is evaluated to a digital 'high' (intersection detected) or 'low' (no intersection detected) using a Schmitt trigger in order to give some hysteresis to the signal and prevent oscillations close to the cut-off voltage. A Schmitt trigger has both a high-cut-off and low-cut-off such that </w:t>
+      </w:r>
+      <w:proofErr w:type="spellStart"/>
+      <w:r>
+        <w:t>V</w:t>
+      </w:r>
+      <w:r>
+        <w:rPr>
+          <w:vertAlign w:val="subscript"/>
+        </w:rPr>
+        <w:t>high</w:t>
+      </w:r>
+      <w:proofErr w:type="spellEnd"/>
+      <w:r>
+        <w:t>&gt;</w:t>
+      </w:r>
+      <w:proofErr w:type="spellStart"/>
+      <w:r>
+        <w:t>V</w:t>
+      </w:r>
+      <w:r>
+        <w:rPr>
+          <w:vertAlign w:val="subscript"/>
+        </w:rPr>
+        <w:t>low</w:t>
+      </w:r>
+      <w:proofErr w:type="spellEnd"/>
+      <w:r>
+        <w:t>. In order for the sensor's state to go high, it</w:t>
+      </w:r>
+      <w:r>
+        <w:t xml:space="preserve">s analog reading must exceed </w:t>
+      </w:r>
+      <w:proofErr w:type="spellStart"/>
+      <w:r>
+        <w:t>V</w:t>
+      </w:r>
+      <w:r>
+        <w:rPr>
+          <w:vertAlign w:val="subscript"/>
+        </w:rPr>
+        <w:t>high</w:t>
+      </w:r>
+      <w:proofErr w:type="spellEnd"/>
+      <w:r>
+        <w:t>; while for it to go low,</w:t>
+      </w:r>
+      <w:r>
+        <w:t xml:space="preserve"> its value must fall below </w:t>
+      </w:r>
+      <w:proofErr w:type="spellStart"/>
+      <w:r>
+        <w:t>V</w:t>
+      </w:r>
+      <w:r>
+        <w:rPr>
+          <w:vertAlign w:val="subscript"/>
+        </w:rPr>
+        <w:t>low</w:t>
+      </w:r>
+      <w:proofErr w:type="spellEnd"/>
+      <w:r>
+        <w:t>. If the difference between the two cut-offs exceeds the typical noise from the sensor, then this trigger logic will act as a fairly stable rise-detector and provide an accurate count of the number of intersections passed.</w:t>
+      </w:r>
+      <w:r>
+        <w:br/>
+        <w:t>As an intersection was passed, a running counter was incremented to indicate the number of recently-passed intersections. This counter has a timeout so that once the timeout is passed the count is stopped and used as the number of intersections in the recent turn signal 'block'. If this recent signal block had a count of just 1 (due to cross-talk from the main 'road' wire, etc.</w:t>
+      </w:r>
+      <w:bookmarkStart w:id="9" w:name="_GoBack"/>
+      <w:bookmarkEnd w:id="9"/>
+      <w:r>
+        <w:t>) it was ignored; counts of 2, 3, or 4 resulted in a flag to turn at the next intersection or stop the lap clock.</w:t>
       </w:r>
       <w:r>
         <w:br w:type="page"/>
@@ -28340,7 +28547,6 @@
     <w:next w:val="Normal"/>
     <w:link w:val="Heading3Char"/>
     <w:uiPriority w:val="9"/>
-    <w:semiHidden/>
     <w:unhideWhenUsed/>
     <w:qFormat/>
     <w:rsid w:val="003A4B39"/>
@@ -28360,7 +28566,6 @@
   <w:style w:type="character" w:default="1" w:styleId="DefaultParagraphFont">
     <w:name w:val="Default Paragraph Font"/>
     <w:uiPriority w:val="1"/>
-    <w:semiHidden/>
     <w:unhideWhenUsed/>
   </w:style>
   <w:style w:type="table" w:default="1" w:styleId="TableNormal">
@@ -28428,7 +28633,6 @@
     <w:basedOn w:val="DefaultParagraphFont"/>
     <w:link w:val="Heading3"/>
     <w:uiPriority w:val="9"/>
-    <w:semiHidden/>
     <w:rsid w:val="003A4B39"/>
     <w:rPr>
       <w:rFonts w:asciiTheme="majorHAnsi" w:eastAsiaTheme="majorEastAsia" w:hAnsiTheme="majorHAnsi" w:cstheme="majorBidi"/>
@@ -28788,7 +28992,6 @@
     <w:next w:val="Normal"/>
     <w:link w:val="Heading3Char"/>
     <w:uiPriority w:val="9"/>
-    <w:semiHidden/>
     <w:unhideWhenUsed/>
     <w:qFormat/>
     <w:rsid w:val="003A4B39"/>
@@ -28808,7 +29011,6 @@
   <w:style w:type="character" w:default="1" w:styleId="DefaultParagraphFont">
     <w:name w:val="Default Paragraph Font"/>
     <w:uiPriority w:val="1"/>
-    <w:semiHidden/>
     <w:unhideWhenUsed/>
   </w:style>
   <w:style w:type="table" w:default="1" w:styleId="TableNormal">
@@ -28876,7 +29078,6 @@
     <w:basedOn w:val="DefaultParagraphFont"/>
     <w:link w:val="Heading3"/>
     <w:uiPriority w:val="9"/>
-    <w:semiHidden/>
     <w:rsid w:val="003A4B39"/>
     <w:rPr>
       <w:rFonts w:asciiTheme="majorHAnsi" w:eastAsiaTheme="majorEastAsia" w:hAnsiTheme="majorHAnsi" w:cstheme="majorBidi"/>
@@ -29313,7 +29514,7 @@
 </file>
 
 <file path=customXml/itemProps1.xml><?xml version="1.0" encoding="utf-8"?>
-<ds:datastoreItem xmlns:ds="http://schemas.openxmlformats.org/officeDocument/2006/customXml" ds:itemID="{AF8C3DF3-7649-49C2-8C84-600492E0D0C6}">
+<ds:datastoreItem xmlns:ds="http://schemas.openxmlformats.org/officeDocument/2006/customXml" ds:itemID="{025EE80A-5441-4752-823F-18FC505C56A9}">
   <ds:schemaRefs>
     <ds:schemaRef ds:uri="http://schemas.openxmlformats.org/officeDocument/2006/bibliography"/>
   </ds:schemaRefs>

</xml_diff>

<commit_message>
Report update: final draft
Remaining: review by teammates
</commit_message>
<xml_diff>
--- a/Report/EECE 284 report.docx
+++ b/Report/EECE 284 report.docx
@@ -430,72 +430,6 @@
       <w:proofErr w:type="spellEnd"/>
       <w:r>
         <w:t xml:space="preserve"> </w:t>
-      </w:r>
-    </w:p>
-    <w:p>
-      <w:r>
-        <w:lastRenderedPageBreak/>
-        <w:t>TO-DO:</w:t>
-      </w:r>
-    </w:p>
-    <w:p>
-      <w:pPr>
-        <w:pStyle w:val="ListParagraph"/>
-        <w:numPr>
-          <w:ilvl w:val="0"/>
-          <w:numId w:val="1"/>
-        </w:numPr>
-      </w:pPr>
-      <w:r>
-        <w:t>Electrical</w:t>
-      </w:r>
-    </w:p>
-    <w:p>
-      <w:pPr>
-        <w:pStyle w:val="ListParagraph"/>
-        <w:numPr>
-          <w:ilvl w:val="0"/>
-          <w:numId w:val="1"/>
-        </w:numPr>
-      </w:pPr>
-      <w:r>
-        <w:t>Mechanical</w:t>
-      </w:r>
-    </w:p>
-    <w:p>
-      <w:pPr>
-        <w:pStyle w:val="ListParagraph"/>
-        <w:numPr>
-          <w:ilvl w:val="0"/>
-          <w:numId w:val="1"/>
-        </w:numPr>
-      </w:pPr>
-      <w:r>
-        <w:t>Software</w:t>
-      </w:r>
-    </w:p>
-    <w:p>
-      <w:pPr>
-        <w:pStyle w:val="ListParagraph"/>
-        <w:numPr>
-          <w:ilvl w:val="1"/>
-          <w:numId w:val="1"/>
-        </w:numPr>
-      </w:pPr>
-      <w:r>
-        <w:t>Write section</w:t>
-      </w:r>
-    </w:p>
-    <w:p>
-      <w:pPr>
-        <w:pStyle w:val="ListParagraph"/>
-        <w:numPr>
-          <w:ilvl w:val="1"/>
-          <w:numId w:val="1"/>
-        </w:numPr>
-      </w:pPr>
-      <w:r>
-        <w:t>Block diagram</w:t>
       </w:r>
       <w:r>
         <w:br w:type="page"/>
@@ -2332,13 +2266,7 @@
                               </w:r>
                               <w:proofErr w:type="spellEnd"/>
                               <w:r>
-                                <w:t xml:space="preserve"> render of the rover.  Not </w:t>
-                              </w:r>
-                              <w:r>
-                                <w:t>pictured</w:t>
-                              </w:r>
-                              <w:r>
-                                <w:t>: sensors, ball caster, shield, or amplifier circuits.</w:t>
+                                <w:t xml:space="preserve"> render of the rover.  Not pictured: sensors, ball caster, shield, or amplifier circuits.</w:t>
                               </w:r>
                             </w:p>
                           </w:txbxContent>
@@ -2400,13 +2328,7 @@
                         </w:r>
                         <w:proofErr w:type="spellEnd"/>
                         <w:r>
-                          <w:t xml:space="preserve"> render of the rover.  Not </w:t>
-                        </w:r>
-                        <w:r>
-                          <w:t>pictured</w:t>
-                        </w:r>
-                        <w:r>
-                          <w:t>: sensors, ball caster, shield, or amplifier circuits.</w:t>
+                          <w:t xml:space="preserve"> render of the rover.  Not pictured: sensors, ball caster, shield, or amplifier circuits.</w:t>
                         </w:r>
                       </w:p>
                     </w:txbxContent>
@@ -2691,15 +2613,13 @@
         <w:t xml:space="preserve"> battery with a voltage of 3.7 volts and a capacity of 950 </w:t>
       </w:r>
       <w:proofErr w:type="spellStart"/>
-      <w:proofErr w:type="gramStart"/>
       <w:r>
         <w:t>mAh</w:t>
       </w:r>
       <w:proofErr w:type="spellEnd"/>
       <w:r>
-        <w:t>,</w:t>
-      </w:r>
-      <w:proofErr w:type="gramEnd"/>
+        <w:t xml:space="preserve"> [1]</w:t>
+      </w:r>
       <w:r>
         <w:t xml:space="preserve"> was taken from an old cell</w:t>
       </w:r>
@@ -2739,7 +2659,10 @@
     </w:p>
     <w:p>
       <w:r>
-        <w:t xml:space="preserve">The converter used was a </w:t>
+        <w:t>The</w:t>
+      </w:r>
+      <w:r>
+        <w:t xml:space="preserve"> converter used was a </w:t>
       </w:r>
       <w:proofErr w:type="spellStart"/>
       <w:r>
@@ -2747,7 +2670,10 @@
       </w:r>
       <w:proofErr w:type="spellEnd"/>
       <w:r>
-        <w:t xml:space="preserve"> PBC, based on an</w:t>
+        <w:t xml:space="preserve"> PBC [2]</w:t>
+      </w:r>
+      <w:r>
+        <w:t xml:space="preserve"> based on an</w:t>
       </w:r>
       <w:r>
         <w:t xml:space="preserve"> </w:t>
@@ -3651,13 +3577,27 @@
         </mc:AlternateContent>
       </w:r>
       <w:r>
-        <w:t xml:space="preserve">An LCD shield incorporating several buttons and </w:t>
+        <w:t xml:space="preserve">An LCD shield </w:t>
+      </w:r>
+      <w:r>
+        <w:t xml:space="preserve">[3] </w:t>
+      </w:r>
+      <w:r>
+        <w:t xml:space="preserve">incorporating several buttons and </w:t>
       </w:r>
       <w:r>
         <w:t>a potentiometer</w:t>
       </w:r>
       <w:r>
-        <w:t xml:space="preserve"> was used to provide an easy interface for debugging and tuning the robot.  </w:t>
+        <w:t xml:space="preserve"> </w:t>
+      </w:r>
+      <w:proofErr w:type="gramStart"/>
+      <w:r>
+        <w:t>was</w:t>
+      </w:r>
+      <w:proofErr w:type="gramEnd"/>
+      <w:r>
+        <w:t xml:space="preserve"> used to provide an easy interface for debugging and tuning the robot.  </w:t>
       </w:r>
       <w:r>
         <w:t xml:space="preserve">Menus were navigated and software parameters (PID gain values, turn time, etc.) could be adjusted via the buttons.  While the robot was running the course, the LCD displayed the battery voltage, time since beginning the run, and whether or not the robot had detected a turn.  The screw-terminals on the shield proved very useful for making quick adjustments to circuitry and wiring.  </w:t>
@@ -4068,12 +4008,7 @@
       </w:r>
       <w:r>
         <w:br/>
-        <w:t>As an intersection was passed, a running counter was incremented to indicate the number of recently-passed intersections. This counter has a timeout so that once the timeout is passed the count is stopped and used as the number of intersections in the recent turn signal 'block'. If this recent signal block had a count of just 1 (due to cross-talk from the main 'road' wire, etc.</w:t>
-      </w:r>
-      <w:bookmarkStart w:id="9" w:name="_GoBack"/>
-      <w:bookmarkEnd w:id="9"/>
-      <w:r>
-        <w:t>) it was ignored; counts of 2, 3, or 4 resulted in a flag to turn at the next intersection or stop the lap clock.</w:t>
+        <w:t>As an intersection was passed, a running counter was incremented to indicate the number of recently-passed intersections. This counter has a timeout so that once the timeout is passed the count is stopped and used as the number of intersections in the recent turn signal 'block'. If this recent signal block had a count of just 1 (due to cross-talk from the main 'road' wire, etc.) it was ignored; counts of 2, 3, or 4 resulted in a flag to turn at the next intersection or stop the lap clock.</w:t>
       </w:r>
       <w:r>
         <w:br w:type="page"/>
@@ -4083,7 +4018,7 @@
       <w:pPr>
         <w:pStyle w:val="Heading1"/>
       </w:pPr>
-      <w:bookmarkStart w:id="10" w:name="_Toc384572377"/>
+      <w:bookmarkStart w:id="9" w:name="_Toc384572377"/>
       <w:r>
         <w:lastRenderedPageBreak/>
         <w:t>2.0—</w:t>
@@ -4091,23 +4026,23 @@
       <w:r>
         <w:t>Project analysis</w:t>
       </w:r>
+      <w:bookmarkEnd w:id="9"/>
+    </w:p>
+    <w:p>
+      <w:pPr>
+        <w:pStyle w:val="Heading2"/>
+      </w:pPr>
+      <w:bookmarkStart w:id="10" w:name="_Toc384572378"/>
+      <w:r>
+        <w:t>2.1</w:t>
+      </w:r>
+      <w:r>
+        <w:t>—</w:t>
+      </w:r>
+      <w:r>
+        <w:t>Design analysis</w:t>
+      </w:r>
       <w:bookmarkEnd w:id="10"/>
-    </w:p>
-    <w:p>
-      <w:pPr>
-        <w:pStyle w:val="Heading2"/>
-      </w:pPr>
-      <w:bookmarkStart w:id="11" w:name="_Toc384572378"/>
-      <w:r>
-        <w:t>2.1</w:t>
-      </w:r>
-      <w:r>
-        <w:t>—</w:t>
-      </w:r>
-      <w:r>
-        <w:t>Design analysis</w:t>
-      </w:r>
-      <w:bookmarkEnd w:id="11"/>
     </w:p>
     <w:p>
       <w:r>
@@ -4148,7 +4083,7 @@
       <w:pPr>
         <w:pStyle w:val="Heading1"/>
       </w:pPr>
-      <w:bookmarkStart w:id="12" w:name="_Toc384572379"/>
+      <w:bookmarkStart w:id="11" w:name="_Toc384572379"/>
       <w:r>
         <w:lastRenderedPageBreak/>
         <w:t>3.0—</w:t>
@@ -4156,7 +4091,7 @@
       <w:r>
         <w:t>Conclusions</w:t>
       </w:r>
-      <w:bookmarkEnd w:id="12"/>
+      <w:bookmarkEnd w:id="11"/>
     </w:p>
     <w:p>
       <w:r>
@@ -4180,12 +4115,12 @@
       <w:pPr>
         <w:pStyle w:val="Heading1"/>
       </w:pPr>
-      <w:bookmarkStart w:id="13" w:name="_Toc384572380"/>
+      <w:bookmarkStart w:id="12" w:name="_Toc384572380"/>
       <w:r>
         <w:lastRenderedPageBreak/>
         <w:t>References</w:t>
       </w:r>
-      <w:bookmarkEnd w:id="13"/>
+      <w:bookmarkEnd w:id="12"/>
     </w:p>
     <w:p>
       <w:r>
@@ -4202,20 +4137,82 @@
     </w:p>
     <w:p>
       <w:r>
-        <w:t xml:space="preserve">[1] Smith, J, and F. Jones, “Designing a universal logic circuit”, Journal of Impossibly Wonderful Electronic Circuits, v.3, n.1, pp. 21-35, March, 1910. </w:t>
-      </w:r>
-    </w:p>
-    <w:p>
-      <w:r>
-        <w:t>[2] Jones, F and J. Smith, “Why universal logic circuits are impractical</w:t>
-      </w:r>
-      <w:proofErr w:type="gramStart"/>
-      <w:r>
-        <w:t>” ,</w:t>
-      </w:r>
-      <w:proofErr w:type="gramEnd"/>
-      <w:r>
-        <w:t xml:space="preserve"> … </w:t>
+        <w:t xml:space="preserve"> [1] LG Electronics, “LG RUMOR 2 (LX265)”, </w:t>
+      </w:r>
+      <w:hyperlink r:id="rId21" w:history="1">
+        <w:r>
+          <w:rPr>
+            <w:rStyle w:val="Hyperlink"/>
+          </w:rPr>
+          <w:t>http://www.lg.com/us/cell-phones/lg-LX265-Black-black-rumor-2</w:t>
+        </w:r>
+      </w:hyperlink>
+    </w:p>
+    <w:p>
+      <w:r>
+        <w:t xml:space="preserve">[2] </w:t>
+      </w:r>
+      <w:proofErr w:type="spellStart"/>
+      <w:r>
+        <w:t>Sparkfun</w:t>
+      </w:r>
+      <w:proofErr w:type="spellEnd"/>
+      <w:r>
+        <w:t xml:space="preserve"> Electronics, “5V DC to DC Step Up – </w:t>
+      </w:r>
+      <w:proofErr w:type="spellStart"/>
+      <w:r>
+        <w:t>Vpack</w:t>
+      </w:r>
+      <w:proofErr w:type="spellEnd"/>
+      <w:r>
+        <w:t xml:space="preserve"> PCB”, </w:t>
+      </w:r>
+      <w:hyperlink r:id="rId22" w:history="1">
+        <w:r>
+          <w:rPr>
+            <w:rStyle w:val="Hyperlink"/>
+          </w:rPr>
+          <w:t>https://www.sparkfun.com/products/8290</w:t>
+        </w:r>
+      </w:hyperlink>
+      <w:r>
+        <w:t xml:space="preserve"> </w:t>
+      </w:r>
+    </w:p>
+    <w:p>
+      <w:r>
+        <w:t xml:space="preserve">[3] </w:t>
+      </w:r>
+      <w:proofErr w:type="spellStart"/>
+      <w:r>
+        <w:t>RobotShop</w:t>
+      </w:r>
+      <w:proofErr w:type="spellEnd"/>
+      <w:r>
+        <w:t xml:space="preserve"> Distribution Inc., “</w:t>
+      </w:r>
+      <w:proofErr w:type="spellStart"/>
+      <w:r>
+        <w:t>DFRobot</w:t>
+      </w:r>
+      <w:proofErr w:type="spellEnd"/>
+      <w:r>
+        <w:t xml:space="preserve"> LCD Keypad Shield for Arduino</w:t>
+      </w:r>
+      <w:r>
+        <w:t xml:space="preserve">”, </w:t>
+      </w:r>
+      <w:hyperlink r:id="rId23" w:history="1">
+        <w:r>
+          <w:rPr>
+            <w:rStyle w:val="Hyperlink"/>
+          </w:rPr>
+          <w:t>http://www.robotshop.com/en/dfrobot-lcd-keypad-shield-arduino.html</w:t>
+        </w:r>
+      </w:hyperlink>
+      <w:r>
+        <w:t xml:space="preserve"> </w:t>
       </w:r>
     </w:p>
     <w:p>
@@ -4227,32 +4224,119 @@
       <w:pPr>
         <w:pStyle w:val="Heading1"/>
       </w:pPr>
-      <w:bookmarkStart w:id="14" w:name="_Toc384572381"/>
+      <w:bookmarkStart w:id="13" w:name="_Toc384572381"/>
       <w:r>
         <w:lastRenderedPageBreak/>
         <w:t>Bibliography</w:t>
       </w:r>
+      <w:bookmarkEnd w:id="13"/>
+    </w:p>
+    <w:p>
+      <w:proofErr w:type="spellStart"/>
+      <w:r>
+        <w:t>Cockrill</w:t>
+      </w:r>
+      <w:proofErr w:type="spellEnd"/>
+      <w:r>
+        <w:t>, C., “</w:t>
+      </w:r>
+      <w:r>
+        <w:t>Understanding Schmitt Triggers</w:t>
+      </w:r>
+      <w:r>
+        <w:t xml:space="preserve">”, September 2011, retrieved from </w:t>
+      </w:r>
+      <w:hyperlink r:id="rId24" w:history="1">
+        <w:r>
+          <w:rPr>
+            <w:rStyle w:val="Hyperlink"/>
+          </w:rPr>
+          <w:t>http://www.ti.com/lit/an/scea046/scea046.pdf</w:t>
+        </w:r>
+      </w:hyperlink>
+      <w:r>
+        <w:t xml:space="preserve"> </w:t>
+      </w:r>
+    </w:p>
+    <w:p>
+      <w:r>
+        <w:t>Nave</w:t>
+      </w:r>
+      <w:r>
+        <w:t>, R.</w:t>
+      </w:r>
+      <w:r>
+        <w:t xml:space="preserve">, </w:t>
+      </w:r>
+      <w:r>
+        <w:t xml:space="preserve">“Resonant LRC Circuits”, December 2012, retrieved from </w:t>
+      </w:r>
+      <w:hyperlink r:id="rId25" w:history="1">
+        <w:r>
+          <w:rPr>
+            <w:rStyle w:val="Hyperlink"/>
+          </w:rPr>
+          <w:t>http://hyperphysics.phy-astr.gsu.edu/hbase/electric/serres.html</w:t>
+        </w:r>
+      </w:hyperlink>
+      <w:r>
+        <w:t xml:space="preserve"> </w:t>
+      </w:r>
+    </w:p>
+    <w:p>
+      <w:r>
+        <w:t>Romani, M., “</w:t>
+      </w:r>
+      <w:proofErr w:type="spellStart"/>
+      <w:r>
+        <w:t>SimpleTimer</w:t>
+      </w:r>
+      <w:proofErr w:type="spellEnd"/>
+      <w:r>
+        <w:t xml:space="preserve"> – A timer library for Arduino”, 2010, retrieved from </w:t>
+      </w:r>
+      <w:hyperlink r:id="rId26" w:history="1">
+        <w:r>
+          <w:rPr>
+            <w:rStyle w:val="Hyperlink"/>
+          </w:rPr>
+          <w:t>https://github.com/infomaniac50/SimpleTimer</w:t>
+        </w:r>
+      </w:hyperlink>
+      <w:r>
+        <w:t xml:space="preserve"> </w:t>
+      </w:r>
+    </w:p>
+    <w:p>
+      <w:proofErr w:type="spellStart"/>
+      <w:r>
+        <w:t>Marziali</w:t>
+      </w:r>
+      <w:proofErr w:type="spellEnd"/>
+      <w:r>
+        <w:t xml:space="preserve">, A. and </w:t>
+      </w:r>
+      <w:proofErr w:type="spellStart"/>
+      <w:r>
+        <w:t>Nakane</w:t>
+      </w:r>
+      <w:proofErr w:type="spellEnd"/>
+      <w:r>
+        <w:t xml:space="preserve">, J., “ENPH 253 Labs and Lectures 2013”, May 2013, retrieved from </w:t>
+      </w:r>
+      <w:hyperlink r:id="rId27" w:history="1">
+        <w:r>
+          <w:rPr>
+            <w:rStyle w:val="Hyperlink"/>
+          </w:rPr>
+          <w:t>http://projectlab.engphys.ubc.ca/coursearchive/enph253-2013/labslectures2013/</w:t>
+        </w:r>
+      </w:hyperlink>
+      <w:r>
+        <w:t xml:space="preserve"> </w:t>
+      </w:r>
+      <w:bookmarkStart w:id="14" w:name="_GoBack"/>
       <w:bookmarkEnd w:id="14"/>
-    </w:p>
-    <w:p>
-      <w:r>
-        <w:t xml:space="preserve">If we didn’t refer to it in the report but </w:t>
-      </w:r>
-      <w:r>
-        <w:t>its</w:t>
-      </w:r>
-      <w:r>
-        <w:t xml:space="preserve"> </w:t>
-      </w:r>
-      <w:r>
-        <w:t>good background</w:t>
-      </w:r>
-      <w:r>
-        <w:t xml:space="preserve"> reading, or some literature we used but didn’t </w:t>
-      </w:r>
-      <w:r>
-        <w:t>mention in the report, it goes here.</w:t>
-      </w:r>
     </w:p>
     <w:p>
       <w:r>
@@ -28077,7 +28161,7 @@
       <w:r>
         <w:t xml:space="preserve"> format at the following link. </w:t>
       </w:r>
-      <w:hyperlink r:id="rId21" w:history="1">
+      <w:hyperlink r:id="rId28" w:history="1">
         <w:r>
           <w:rPr>
             <w:rStyle w:val="Hyperlink"/>
@@ -28566,6 +28650,7 @@
   <w:style w:type="character" w:default="1" w:styleId="DefaultParagraphFont">
     <w:name w:val="Default Paragraph Font"/>
     <w:uiPriority w:val="1"/>
+    <w:semiHidden/>
     <w:unhideWhenUsed/>
   </w:style>
   <w:style w:type="table" w:default="1" w:styleId="TableNormal">
@@ -29011,6 +29096,7 @@
   <w:style w:type="character" w:default="1" w:styleId="DefaultParagraphFont">
     <w:name w:val="Default Paragraph Font"/>
     <w:uiPriority w:val="1"/>
+    <w:semiHidden/>
     <w:unhideWhenUsed/>
   </w:style>
   <w:style w:type="table" w:default="1" w:styleId="TableNormal">
@@ -29514,7 +29600,7 @@
 </file>
 
 <file path=customXml/itemProps1.xml><?xml version="1.0" encoding="utf-8"?>
-<ds:datastoreItem xmlns:ds="http://schemas.openxmlformats.org/officeDocument/2006/customXml" ds:itemID="{025EE80A-5441-4752-823F-18FC505C56A9}">
+<ds:datastoreItem xmlns:ds="http://schemas.openxmlformats.org/officeDocument/2006/customXml" ds:itemID="{1742DD72-248B-4ADA-A1D5-12C050579FF8}">
   <ds:schemaRefs>
     <ds:schemaRef ds:uri="http://schemas.openxmlformats.org/officeDocument/2006/bibliography"/>
   </ds:schemaRefs>

</xml_diff>